<commit_message>
Font and theme changes
</commit_message>
<xml_diff>
--- a/Website Log.docx
+++ b/Website Log.docx
@@ -133,6 +133,93 @@
                 <w:szCs w:val="22"/>
               </w:rPr>
               <w:t>Added placeholder text</w:t>
+            </w:r>
+          </w:p>
+          <w:p>
+            <w:pPr>
+              <w:pStyle w:val="ListParagraph"/>
+              <w:numPr>
+                <w:ilvl w:val="0"/>
+                <w:numId w:val="1"/>
+              </w:numPr>
+              <w:cnfStyle w:val="000000100000" w:firstRow="0" w:lastRow="0" w:firstColumn="0" w:lastColumn="0" w:oddVBand="0" w:evenVBand="0" w:oddHBand="1" w:evenHBand="0" w:firstRowFirstColumn="0" w:firstRowLastColumn="0" w:lastRowFirstColumn="0" w:lastRowLastColumn="0"/>
+              <w:rPr>
+                <w:rFonts w:cstheme="minorHAnsi"/>
+                <w:sz w:val="22"/>
+                <w:szCs w:val="22"/>
+              </w:rPr>
+            </w:pPr>
+            <w:r>
+              <w:rPr>
+                <w:rFonts w:cstheme="minorHAnsi"/>
+                <w:sz w:val="22"/>
+                <w:szCs w:val="22"/>
+              </w:rPr>
+              <w:t>Added main image</w:t>
+            </w:r>
+          </w:p>
+          <w:p>
+            <w:pPr>
+              <w:pStyle w:val="ListParagraph"/>
+              <w:numPr>
+                <w:ilvl w:val="0"/>
+                <w:numId w:val="1"/>
+              </w:numPr>
+              <w:cnfStyle w:val="000000100000" w:firstRow="0" w:lastRow="0" w:firstColumn="0" w:lastColumn="0" w:oddVBand="0" w:evenVBand="0" w:oddHBand="1" w:evenHBand="0" w:firstRowFirstColumn="0" w:firstRowLastColumn="0" w:lastRowFirstColumn="0" w:lastRowLastColumn="0"/>
+              <w:rPr>
+                <w:rFonts w:cstheme="minorHAnsi"/>
+                <w:sz w:val="22"/>
+                <w:szCs w:val="22"/>
+              </w:rPr>
+            </w:pPr>
+            <w:r>
+              <w:rPr>
+                <w:rFonts w:cstheme="minorHAnsi"/>
+                <w:sz w:val="22"/>
+                <w:szCs w:val="22"/>
+              </w:rPr>
+              <w:t xml:space="preserve">Changed base font from </w:t>
+            </w:r>
+            <w:proofErr w:type="spellStart"/>
+            <w:r>
+              <w:rPr>
+                <w:rFonts w:cstheme="minorHAnsi"/>
+                <w:sz w:val="22"/>
+                <w:szCs w:val="22"/>
+              </w:rPr>
+              <w:t>dogica</w:t>
+            </w:r>
+            <w:proofErr w:type="spellEnd"/>
+            <w:r>
+              <w:rPr>
+                <w:rFonts w:cstheme="minorHAnsi"/>
+                <w:sz w:val="22"/>
+                <w:szCs w:val="22"/>
+              </w:rPr>
+              <w:t xml:space="preserve"> to tilt-neon</w:t>
+            </w:r>
+          </w:p>
+          <w:p>
+            <w:pPr>
+              <w:pStyle w:val="ListParagraph"/>
+              <w:numPr>
+                <w:ilvl w:val="0"/>
+                <w:numId w:val="1"/>
+              </w:numPr>
+              <w:cnfStyle w:val="000000100000" w:firstRow="0" w:lastRow="0" w:firstColumn="0" w:lastColumn="0" w:oddVBand="0" w:evenVBand="0" w:oddHBand="1" w:evenHBand="0" w:firstRowFirstColumn="0" w:firstRowLastColumn="0" w:lastRowFirstColumn="0" w:lastRowLastColumn="0"/>
+              <w:rPr>
+                <w:rFonts w:cstheme="minorHAnsi"/>
+                <w:sz w:val="22"/>
+                <w:szCs w:val="22"/>
+              </w:rPr>
+            </w:pPr>
+            <w:r>
+              <w:rPr>
+                <w:rFonts w:cstheme="minorHAnsi"/>
+                <w:sz w:val="22"/>
+                <w:szCs w:val="22"/>
+              </w:rPr>
+              <w:t>Removed dark theme and replaced with custom theme and background</w:t>
             </w:r>
           </w:p>
           <w:p>

</xml_diff>

<commit_message>
Fixed icons for buttons
</commit_message>
<xml_diff>
--- a/Website Log.docx
+++ b/Website Log.docx
@@ -187,6 +187,29 @@
                 <w:szCs w:val="22"/>
               </w:rPr>
               <w:t xml:space="preserve"> and made them scalable</w:t>
+            </w:r>
+          </w:p>
+          <w:p>
+            <w:pPr>
+              <w:pStyle w:val="ListParagraph"/>
+              <w:numPr>
+                <w:ilvl w:val="0"/>
+                <w:numId w:val="1"/>
+              </w:numPr>
+              <w:cnfStyle w:val="000000100000" w:firstRow="0" w:lastRow="0" w:firstColumn="0" w:lastColumn="0" w:oddVBand="0" w:evenVBand="0" w:oddHBand="1" w:evenHBand="0" w:firstRowFirstColumn="0" w:firstRowLastColumn="0" w:lastRowFirstColumn="0" w:lastRowLastColumn="0"/>
+              <w:rPr>
+                <w:rFonts w:cstheme="minorHAnsi"/>
+                <w:sz w:val="22"/>
+                <w:szCs w:val="22"/>
+              </w:rPr>
+            </w:pPr>
+            <w:r>
+              <w:rPr>
+                <w:rFonts w:cstheme="minorHAnsi"/>
+                <w:sz w:val="22"/>
+                <w:szCs w:val="22"/>
+              </w:rPr>
+              <w:t>Instagram buttons complete with logo</w:t>
             </w:r>
           </w:p>
           <w:p>

</xml_diff>